<commit_message>
Adding missing projects and other assignments
</commit_message>
<xml_diff>
--- a/Use Case Document.docx
+++ b/Use Case Document.docx
@@ -12,6 +12,8 @@
           <w:szCs w:val="44"/>
         </w:rPr>
       </w:pPr>
+      <w:bookmarkStart w:id="0" w:name="_GoBack"/>
+      <w:bookmarkEnd w:id="0"/>
       <w:r>
         <w:rPr>
           <w:rFonts w:ascii="Times New Roman" w:hAnsi="Times New Roman" w:cs="Times New Roman"/>
@@ -226,8 +228,6 @@
             <w:r>
               <w:t xml:space="preserve"> to log in</w:t>
             </w:r>
-            <w:bookmarkStart w:id="0" w:name="_GoBack"/>
-            <w:bookmarkEnd w:id="0"/>
           </w:p>
         </w:tc>
       </w:tr>
@@ -558,14 +558,12 @@
             <w:r>
               <w:t xml:space="preserve">     2.3 After receiving response from </w:t>
             </w:r>
-            <w:proofErr w:type="spellStart"/>
             <w:r>
               <w:rPr>
                 <w:b/>
               </w:rPr>
               <w:t>db</w:t>
             </w:r>
-            <w:proofErr w:type="spellEnd"/>
             <w:r>
               <w:t xml:space="preserve"> web app, current web app compares password in response from </w:t>
             </w:r>

</xml_diff>